<commit_message>
Basic files en mappen
</commit_message>
<xml_diff>
--- a/opdrachtMBv1.docx
+++ b/opdrachtMBv1.docx
@@ -30,7 +30,7 @@
           <w:r>
             <w:rPr>
               <w:noProof/>
-              <w:lang w:val="nl-BE" w:eastAsia="nl-BE"/>
+              <w:lang w:val="nl-NL" w:eastAsia="nl-NL"/>
             </w:rPr>
             <mc:AlternateContent>
               <mc:Choice Requires="wpg">
@@ -192,6 +192,7 @@
                                       <w:calendar w:val="gregorian"/>
                                     </w:date>
                                   </w:sdtPr>
+                                  <w:sdtEndPr/>
                                   <w:sdtContent>
                                     <w:p>
                                       <w:pPr>
@@ -313,18 +314,8 @@
                                       <w:szCs w:val="24"/>
                                     </w:rPr>
                                     <w:tab/>
-                                    <w:t xml:space="preserve">Dennis </w:t>
+                                    <w:t>Dennis Heperol</w:t>
                                   </w:r>
-                                  <w:proofErr w:type="spellStart"/>
-                                  <w:r>
-                                    <w:rPr>
-                                      <w:color w:val="FFFFFF" w:themeColor="background1"/>
-                                      <w:sz w:val="24"/>
-                                      <w:szCs w:val="24"/>
-                                    </w:rPr>
-                                    <w:t>Heperol</w:t>
-                                  </w:r>
-                                  <w:proofErr w:type="spellEnd"/>
                                 </w:p>
                                 <w:p>
                                   <w:pPr>
@@ -407,6 +398,7 @@
                                     <w:dataBinding w:prefixMappings="xmlns:ns0='http://schemas.openxmlformats.org/officeDocument/2006/extended-properties'" w:xpath="/ns0:Properties[1]/ns0:Company[1]" w:storeItemID="{6668398D-A668-4E3E-A5EB-62B293D839F1}"/>
                                     <w:text/>
                                   </w:sdtPr>
+                                  <w:sdtEndPr/>
                                   <w:sdtContent>
                                     <w:p>
                                       <w:pPr>
@@ -454,6 +446,7 @@
                                       <w:calendar w:val="gregorian"/>
                                     </w:date>
                                   </w:sdtPr>
+                                  <w:sdtEndPr/>
                                   <w:sdtContent>
                                     <w:p>
                                       <w:pPr>
@@ -854,7 +847,7 @@
           <w:r>
             <w:rPr>
               <w:noProof/>
-              <w:lang w:val="nl-BE" w:eastAsia="nl-BE"/>
+              <w:lang w:val="nl-NL" w:eastAsia="nl-NL"/>
             </w:rPr>
             <mc:AlternateContent>
               <mc:Choice Requires="wps">
@@ -920,27 +913,7 @@
                                     <w:szCs w:val="56"/>
                                     <w:lang w:val="en-US"/>
                                   </w:rPr>
-                                  <w:t xml:space="preserve">Software Requirements Specification (SRS) </w:t>
-                                </w:r>
-                                <w:proofErr w:type="spellStart"/>
-                                <w:r>
-                                  <w:rPr>
-                                    <w:color w:val="FFFFFF" w:themeColor="background1"/>
-                                    <w:sz w:val="56"/>
-                                    <w:szCs w:val="56"/>
-                                    <w:lang w:val="en-US"/>
-                                  </w:rPr>
-                                  <w:t>voor</w:t>
-                                </w:r>
-                                <w:proofErr w:type="spellEnd"/>
-                                <w:r>
-                                  <w:rPr>
-                                    <w:color w:val="FFFFFF" w:themeColor="background1"/>
-                                    <w:sz w:val="56"/>
-                                    <w:szCs w:val="56"/>
-                                    <w:lang w:val="en-US"/>
-                                  </w:rPr>
-                                  <w:t xml:space="preserve"> het</w:t>
+                                  <w:t>Software Requirements Specification (SRS) voor het</w:t>
                                 </w:r>
                                 <w:r>
                                   <w:rPr>
@@ -950,27 +923,7 @@
                                     <w:lang w:val="en-US"/>
                                   </w:rPr>
                                   <w:br/>
-                                  <w:t xml:space="preserve">Enterprise Resource Planning </w:t>
-                                </w:r>
-                                <w:proofErr w:type="spellStart"/>
-                                <w:r>
-                                  <w:rPr>
-                                    <w:color w:val="FFFFFF" w:themeColor="background1"/>
-                                    <w:sz w:val="56"/>
-                                    <w:szCs w:val="56"/>
-                                    <w:lang w:val="en-US"/>
-                                  </w:rPr>
-                                  <w:t>Systeem</w:t>
-                                </w:r>
-                                <w:proofErr w:type="spellEnd"/>
-                                <w:r>
-                                  <w:rPr>
-                                    <w:color w:val="FFFFFF" w:themeColor="background1"/>
-                                    <w:sz w:val="56"/>
-                                    <w:szCs w:val="56"/>
-                                    <w:lang w:val="en-US"/>
-                                  </w:rPr>
-                                  <w:t xml:space="preserve"> van Monkey Business</w:t>
+                                  <w:t>Enterprise Resource Planning Systeem van Monkey Business</w:t>
                                 </w:r>
                               </w:p>
                             </w:txbxContent>
@@ -1199,7 +1152,7 @@
               <w:rFonts w:ascii="Tahoma" w:hAnsi="Tahoma" w:cs="Tahoma"/>
               <w:b/>
               <w:noProof/>
-              <w:lang w:val="nl-BE" w:eastAsia="nl-BE"/>
+              <w:lang w:val="nl-NL" w:eastAsia="nl-NL"/>
             </w:rPr>
             <w:drawing>
               <wp:inline distT="0" distB="0" distL="0" distR="0" wp14:anchorId="4576ACEF" wp14:editId="74D51C2C">
@@ -1310,7 +1263,7 @@
                     <w:rFonts w:ascii="Tahoma" w:hAnsi="Tahoma" w:cs="Tahoma"/>
                     <w:b/>
                     <w:noProof/>
-                    <w:lang w:val="nl-BE" w:eastAsia="nl-BE"/>
+                    <w:lang w:val="nl-NL" w:eastAsia="nl-NL"/>
                   </w:rPr>
                   <w:drawing>
                     <wp:inline distT="0" distB="0" distL="0" distR="0" wp14:anchorId="7ACD7E9D">
@@ -1423,7 +1376,6 @@
           <w:sz w:val="40"/>
         </w:rPr>
       </w:pPr>
-      <w:proofErr w:type="spellStart"/>
       <w:r>
         <w:rPr>
           <w:rFonts w:ascii="Tahoma" w:hAnsi="Tahoma" w:cs="Tahoma"/>
@@ -1438,7 +1390,6 @@
         </w:rPr>
         <w:t>oor</w:t>
       </w:r>
-      <w:proofErr w:type="spellEnd"/>
       <w:r>
         <w:rPr>
           <w:rFonts w:ascii="Tahoma" w:hAnsi="Tahoma" w:cs="Tahoma"/>
@@ -1461,23 +1412,7 @@
           <w:rFonts w:ascii="Tahoma" w:hAnsi="Tahoma" w:cs="Tahoma"/>
           <w:sz w:val="64"/>
         </w:rPr>
-        <w:t xml:space="preserve">Enterprise Resource Planning </w:t>
-      </w:r>
-      <w:proofErr w:type="spellStart"/>
-      <w:r>
-        <w:rPr>
-          <w:rFonts w:ascii="Tahoma" w:hAnsi="Tahoma" w:cs="Tahoma"/>
-          <w:sz w:val="64"/>
-        </w:rPr>
-        <w:t>Systeem</w:t>
-      </w:r>
-      <w:proofErr w:type="spellEnd"/>
-      <w:r>
-        <w:rPr>
-          <w:rFonts w:ascii="Tahoma" w:hAnsi="Tahoma" w:cs="Tahoma"/>
-          <w:sz w:val="64"/>
-        </w:rPr>
-        <w:t xml:space="preserve"> van</w:t>
+        <w:t>Enterprise Resource Planning Systeem van</w:t>
       </w:r>
     </w:p>
     <w:p>
@@ -1693,7 +1628,6 @@
           <w:rFonts w:ascii="Tahoma" w:hAnsi="Tahoma" w:cs="Tahoma"/>
           <w:lang w:val="nl-BE"/>
         </w:rPr>
-        <w:lastRenderedPageBreak/>
         <w:t>Inhoudsopgave</w:t>
       </w:r>
     </w:p>
@@ -4488,7 +4422,6 @@
           <w:rFonts w:cs="Tahoma"/>
           <w:lang w:val="nl-BE"/>
         </w:rPr>
-        <w:lastRenderedPageBreak/>
         <w:t>6.</w:t>
       </w:r>
       <w:r>
@@ -4823,7 +4756,6 @@
           <w:rFonts w:ascii="Tahoma" w:hAnsi="Tahoma" w:cs="Tahoma"/>
           <w:lang w:val="nl-BE"/>
         </w:rPr>
-        <w:lastRenderedPageBreak/>
         <w:t>R</w:t>
       </w:r>
       <w:r>
@@ -5596,7 +5528,6 @@
           <w:rFonts w:ascii="Tahoma" w:hAnsi="Tahoma" w:cs="Tahoma"/>
           <w:lang w:val="nl-BE"/>
         </w:rPr>
-        <w:lastRenderedPageBreak/>
         <w:t>Inleiding</w:t>
       </w:r>
       <w:bookmarkEnd w:id="5"/>
@@ -5650,21 +5581,7 @@
         <w:rPr>
           <w:lang w:val="nl-BE"/>
         </w:rPr>
-        <w:t xml:space="preserve">In dit document presenteren we een gedetailleerde beschrijving van een web platform dat zal dienen als Enterprise Resource planning systeem van </w:t>
-      </w:r>
-      <w:proofErr w:type="spellStart"/>
-      <w:r>
-        <w:rPr>
-          <w:lang w:val="nl-BE"/>
-        </w:rPr>
-        <w:t>Monkey</w:t>
-      </w:r>
-      <w:proofErr w:type="spellEnd"/>
-      <w:r>
-        <w:rPr>
-          <w:lang w:val="nl-BE"/>
-        </w:rPr>
-        <w:t xml:space="preserve"> Business. Het doel </w:t>
+        <w:t xml:space="preserve">In dit document presenteren we een gedetailleerde beschrijving van een web platform dat zal dienen als Enterprise Resource planning systeem van Monkey Business. Het doel </w:t>
       </w:r>
       <w:r>
         <w:rPr>
@@ -6028,7 +5945,6 @@
           <w:rFonts w:ascii="Tahoma" w:hAnsi="Tahoma" w:cs="Tahoma"/>
           <w:lang w:val="nl-BE"/>
         </w:rPr>
-        <w:lastRenderedPageBreak/>
         <w:t>Referen</w:t>
       </w:r>
       <w:bookmarkEnd w:id="12"/>
@@ -6118,17 +6034,8 @@
           <w:rFonts w:ascii="Tahoma" w:hAnsi="Tahoma" w:cs="Tahoma"/>
           <w:lang w:val="nl-BE"/>
         </w:rPr>
-        <w:t xml:space="preserve">andere </w:t>
-      </w:r>
-      <w:proofErr w:type="spellStart"/>
-      <w:r>
-        <w:rPr>
-          <w:rFonts w:ascii="Tahoma" w:hAnsi="Tahoma" w:cs="Tahoma"/>
-          <w:lang w:val="nl-BE"/>
-        </w:rPr>
-        <w:t>SRSen</w:t>
-      </w:r>
-      <w:proofErr w:type="spellEnd"/>
+        <w:t>andere SRSen</w:t>
+      </w:r>
       <w:r>
         <w:rPr>
           <w:rFonts w:ascii="Tahoma" w:hAnsi="Tahoma" w:cs="Tahoma"/>
@@ -6143,21 +6050,12 @@
         </w:rPr>
         <w:t xml:space="preserve">gebruikershandleidingen, </w:t>
       </w:r>
-      <w:proofErr w:type="spellStart"/>
-      <w:r>
-        <w:rPr>
-          <w:rFonts w:ascii="Tahoma" w:hAnsi="Tahoma" w:cs="Tahoma"/>
-          <w:lang w:val="nl-BE"/>
-        </w:rPr>
-        <w:t>use</w:t>
-      </w:r>
-      <w:proofErr w:type="spellEnd"/>
-      <w:r>
-        <w:rPr>
-          <w:rFonts w:ascii="Tahoma" w:hAnsi="Tahoma" w:cs="Tahoma"/>
-          <w:lang w:val="nl-BE"/>
-        </w:rPr>
-        <w:t xml:space="preserve"> case documenten , of een visie</w:t>
+      <w:r>
+        <w:rPr>
+          <w:rFonts w:ascii="Tahoma" w:hAnsi="Tahoma" w:cs="Tahoma"/>
+          <w:lang w:val="nl-BE"/>
+        </w:rPr>
+        <w:t>use case documenten , of een visie</w:t>
       </w:r>
       <w:r>
         <w:rPr>
@@ -6246,7 +6144,6 @@
           <w:rFonts w:ascii="Tahoma" w:hAnsi="Tahoma" w:cs="Tahoma"/>
           <w:lang w:val="nl-BE"/>
         </w:rPr>
-        <w:lastRenderedPageBreak/>
         <w:t>Algemene beschrijving</w:t>
       </w:r>
       <w:bookmarkEnd w:id="14"/>
@@ -6338,25 +6235,7 @@
           <w:i w:val="0"/>
           <w:lang w:val="nl-BE"/>
         </w:rPr>
-        <w:t xml:space="preserve">Op zoek naar een efficiëntere manier om de administratie te regelen, wil </w:t>
-      </w:r>
-      <w:proofErr w:type="spellStart"/>
-      <w:r>
-        <w:rPr>
-          <w:rFonts w:ascii="Tahoma" w:hAnsi="Tahoma" w:cs="Tahoma"/>
-          <w:i w:val="0"/>
-          <w:lang w:val="nl-BE"/>
-        </w:rPr>
-        <w:t>Monkey</w:t>
-      </w:r>
-      <w:proofErr w:type="spellEnd"/>
-      <w:r>
-        <w:rPr>
-          <w:rFonts w:ascii="Tahoma" w:hAnsi="Tahoma" w:cs="Tahoma"/>
-          <w:i w:val="0"/>
-          <w:lang w:val="nl-BE"/>
-        </w:rPr>
-        <w:t xml:space="preserve"> Business overstappen naar </w:t>
+        <w:t xml:space="preserve">Op zoek naar een efficiëntere manier om de administratie te regelen, wil Monkey Business overstappen naar </w:t>
       </w:r>
       <w:r>
         <w:rPr>
@@ -6380,7 +6259,7 @@
       <w:r>
         <w:rPr>
           <w:noProof/>
-          <w:lang w:val="nl-BE" w:eastAsia="nl-BE"/>
+          <w:lang w:val="nl-NL" w:eastAsia="nl-NL"/>
         </w:rPr>
         <w:drawing>
           <wp:anchor distT="0" distB="0" distL="114300" distR="114300" simplePos="0" relativeHeight="251664384" behindDoc="0" locked="0" layoutInCell="1" allowOverlap="1">
@@ -6483,7 +6362,6 @@
           <w:rFonts w:ascii="Tahoma" w:hAnsi="Tahoma" w:cs="Tahoma"/>
           <w:lang w:val="nl-BE"/>
         </w:rPr>
-        <w:lastRenderedPageBreak/>
         <w:t>Product</w:t>
       </w:r>
       <w:bookmarkEnd w:id="17"/>
@@ -6502,18 +6380,21 @@
         <w:spacing w:before="120" w:after="360" w:line="276" w:lineRule="auto"/>
         <w:rPr>
           <w:rFonts w:ascii="Tahoma" w:hAnsi="Tahoma" w:cs="Tahoma"/>
-          <w:lang w:val="nl-BE"/>
-        </w:rPr>
-      </w:pPr>
-      <w:r>
-        <w:rPr>
-          <w:rFonts w:ascii="Tahoma" w:hAnsi="Tahoma" w:cs="Tahoma"/>
+          <w:color w:val="70AD47" w:themeColor="accent6"/>
+          <w:lang w:val="nl-BE"/>
+        </w:rPr>
+      </w:pPr>
+      <w:r>
+        <w:rPr>
+          <w:rFonts w:ascii="Tahoma" w:hAnsi="Tahoma" w:cs="Tahoma"/>
+          <w:color w:val="70AD47" w:themeColor="accent6"/>
           <w:lang w:val="nl-BE"/>
         </w:rPr>
         <w:t>&lt;</w:t>
       </w:r>
       <w:r>
         <w:rPr>
+          <w:color w:val="70AD47" w:themeColor="accent6"/>
           <w:lang w:val="nl-BE"/>
         </w:rPr>
         <w:t xml:space="preserve"> Geef ee</w:t>
@@ -6521,6 +6402,7 @@
       <w:r>
         <w:rPr>
           <w:rFonts w:ascii="Tahoma" w:hAnsi="Tahoma" w:cs="Tahoma"/>
+          <w:color w:val="70AD47" w:themeColor="accent6"/>
           <w:lang w:val="nl-BE"/>
         </w:rPr>
         <w:t>n samenvatting van de belangrijkste functies die het product moet uitvoeren of de gebruiker moet laten uitvoeren . De details zullen worden verstrekt in latere hoofdstukken. Dus onder deze sectie volstaat een “bullet list”. Zorg ervoor dat de functies geordend zijn, zodat ze begrijpbaar zijn voor elke lezer van het STRS document. Een plaatje/diagram van het groter geheel (cf. context diagram) met de verband houdende eisen is vaak effectief .&gt;</w:t>
@@ -6529,7 +6411,7 @@
     <w:p>
       <w:pPr>
         <w:pStyle w:val="template"/>
-        <w:spacing w:before="120" w:after="360" w:line="240" w:lineRule="auto"/>
+        <w:spacing w:before="60" w:after="240" w:line="240" w:lineRule="auto"/>
         <w:rPr>
           <w:rFonts w:ascii="Tahoma" w:hAnsi="Tahoma" w:cs="Tahoma"/>
           <w:i w:val="0"/>
@@ -6584,7 +6466,7 @@
           <w:ilvl w:val="0"/>
           <w:numId w:val="32"/>
         </w:numPr>
-        <w:spacing w:before="120" w:after="360" w:line="240" w:lineRule="auto"/>
+        <w:spacing w:before="60" w:after="240" w:line="240" w:lineRule="auto"/>
         <w:rPr>
           <w:rFonts w:ascii="Tahoma" w:hAnsi="Tahoma" w:cs="Tahoma"/>
           <w:i w:val="0"/>
@@ -6607,7 +6489,7 @@
           <w:ilvl w:val="0"/>
           <w:numId w:val="32"/>
         </w:numPr>
-        <w:spacing w:before="120" w:after="360" w:line="240" w:lineRule="auto"/>
+        <w:spacing w:before="60" w:after="240" w:line="240" w:lineRule="auto"/>
         <w:rPr>
           <w:rFonts w:ascii="Tahoma" w:hAnsi="Tahoma" w:cs="Tahoma"/>
           <w:i w:val="0"/>
@@ -6630,7 +6512,7 @@
           <w:ilvl w:val="0"/>
           <w:numId w:val="32"/>
         </w:numPr>
-        <w:spacing w:before="120" w:after="360" w:line="240" w:lineRule="auto"/>
+        <w:spacing w:before="60" w:after="240" w:line="240" w:lineRule="auto"/>
         <w:rPr>
           <w:rFonts w:ascii="Tahoma" w:hAnsi="Tahoma" w:cs="Tahoma"/>
           <w:i w:val="0"/>
@@ -6653,7 +6535,7 @@
           <w:ilvl w:val="0"/>
           <w:numId w:val="32"/>
         </w:numPr>
-        <w:spacing w:before="120" w:after="360" w:line="240" w:lineRule="auto"/>
+        <w:spacing w:before="60" w:after="240" w:line="240" w:lineRule="auto"/>
         <w:rPr>
           <w:rFonts w:ascii="Tahoma" w:hAnsi="Tahoma" w:cs="Tahoma"/>
           <w:i w:val="0"/>
@@ -6684,7 +6566,7 @@
           <w:ilvl w:val="0"/>
           <w:numId w:val="32"/>
         </w:numPr>
-        <w:spacing w:before="120" w:after="360" w:line="240" w:lineRule="auto"/>
+        <w:spacing w:before="60" w:after="240" w:line="240" w:lineRule="auto"/>
         <w:rPr>
           <w:rFonts w:ascii="Tahoma" w:hAnsi="Tahoma" w:cs="Tahoma"/>
           <w:i w:val="0"/>
@@ -6707,7 +6589,7 @@
           <w:ilvl w:val="0"/>
           <w:numId w:val="32"/>
         </w:numPr>
-        <w:spacing w:before="120" w:after="360" w:line="240" w:lineRule="auto"/>
+        <w:spacing w:before="60" w:after="240" w:line="240" w:lineRule="auto"/>
         <w:rPr>
           <w:rFonts w:ascii="Tahoma" w:hAnsi="Tahoma" w:cs="Tahoma"/>
           <w:i w:val="0"/>
@@ -6720,17 +6602,7 @@
           <w:i w:val="0"/>
           <w:lang w:val="nl-BE"/>
         </w:rPr>
-        <w:t>Beheer van leveran</w:t>
-      </w:r>
-      <w:bookmarkStart w:id="19" w:name="_GoBack"/>
-      <w:bookmarkEnd w:id="19"/>
-      <w:r>
-        <w:rPr>
-          <w:rFonts w:ascii="Tahoma" w:hAnsi="Tahoma" w:cs="Tahoma"/>
-          <w:i w:val="0"/>
-          <w:lang w:val="nl-BE"/>
-        </w:rPr>
-        <w:t>ciers</w:t>
+        <w:t>Beheer van leveranciers</w:t>
       </w:r>
     </w:p>
     <w:p>
@@ -6740,7 +6612,7 @@
           <w:ilvl w:val="0"/>
           <w:numId w:val="32"/>
         </w:numPr>
-        <w:spacing w:before="120" w:after="360" w:line="240" w:lineRule="auto"/>
+        <w:spacing w:before="60" w:after="240" w:line="240" w:lineRule="auto"/>
         <w:rPr>
           <w:rFonts w:ascii="Tahoma" w:hAnsi="Tahoma" w:cs="Tahoma"/>
           <w:i w:val="0"/>
@@ -6771,7 +6643,7 @@
           <w:ilvl w:val="0"/>
           <w:numId w:val="32"/>
         </w:numPr>
-        <w:spacing w:before="120" w:after="360" w:line="240" w:lineRule="auto"/>
+        <w:spacing w:before="60" w:after="240" w:line="240" w:lineRule="auto"/>
         <w:rPr>
           <w:rFonts w:ascii="Tahoma" w:hAnsi="Tahoma" w:cs="Tahoma"/>
           <w:i w:val="0"/>
@@ -6790,7 +6662,7 @@
     <w:p>
       <w:pPr>
         <w:pStyle w:val="template"/>
-        <w:spacing w:before="120" w:after="360" w:line="240" w:lineRule="auto"/>
+        <w:spacing w:before="60" w:after="240" w:line="240" w:lineRule="auto"/>
         <w:rPr>
           <w:rFonts w:ascii="Tahoma" w:hAnsi="Tahoma" w:cs="Tahoma"/>
           <w:i w:val="0"/>
@@ -6829,7 +6701,7 @@
           <w:ilvl w:val="0"/>
           <w:numId w:val="32"/>
         </w:numPr>
-        <w:spacing w:before="120" w:after="360" w:line="240" w:lineRule="auto"/>
+        <w:spacing w:before="60" w:after="240" w:line="240" w:lineRule="auto"/>
         <w:rPr>
           <w:rFonts w:ascii="Tahoma" w:hAnsi="Tahoma" w:cs="Tahoma"/>
           <w:i w:val="0"/>
@@ -6852,7 +6724,7 @@
           <w:ilvl w:val="0"/>
           <w:numId w:val="32"/>
         </w:numPr>
-        <w:spacing w:before="120" w:after="360" w:line="240" w:lineRule="auto"/>
+        <w:spacing w:before="60" w:after="240" w:line="240" w:lineRule="auto"/>
         <w:rPr>
           <w:rFonts w:ascii="Tahoma" w:hAnsi="Tahoma" w:cs="Tahoma"/>
           <w:i w:val="0"/>
@@ -6875,7 +6747,7 @@
           <w:ilvl w:val="0"/>
           <w:numId w:val="32"/>
         </w:numPr>
-        <w:spacing w:before="120" w:after="360" w:line="240" w:lineRule="auto"/>
+        <w:spacing w:before="60" w:after="240" w:line="240" w:lineRule="auto"/>
         <w:rPr>
           <w:rFonts w:ascii="Tahoma" w:hAnsi="Tahoma" w:cs="Tahoma"/>
           <w:i w:val="0"/>
@@ -6898,7 +6770,7 @@
           <w:ilvl w:val="0"/>
           <w:numId w:val="32"/>
         </w:numPr>
-        <w:spacing w:before="120" w:after="360" w:line="240" w:lineRule="auto"/>
+        <w:spacing w:before="60" w:after="240" w:line="240" w:lineRule="auto"/>
         <w:rPr>
           <w:rFonts w:ascii="Tahoma" w:hAnsi="Tahoma" w:cs="Tahoma"/>
           <w:i w:val="0"/>
@@ -6921,7 +6793,7 @@
           <w:ilvl w:val="0"/>
           <w:numId w:val="32"/>
         </w:numPr>
-        <w:spacing w:before="120" w:after="360" w:line="240" w:lineRule="auto"/>
+        <w:spacing w:before="60" w:after="240" w:line="240" w:lineRule="auto"/>
         <w:rPr>
           <w:rFonts w:ascii="Tahoma" w:hAnsi="Tahoma" w:cs="Tahoma"/>
           <w:i w:val="0"/>
@@ -6944,7 +6816,7 @@
           <w:ilvl w:val="1"/>
           <w:numId w:val="32"/>
         </w:numPr>
-        <w:spacing w:before="120" w:after="360" w:line="240" w:lineRule="auto"/>
+        <w:spacing w:before="60" w:after="240" w:line="240" w:lineRule="auto"/>
         <w:rPr>
           <w:rFonts w:ascii="Tahoma" w:hAnsi="Tahoma" w:cs="Tahoma"/>
           <w:i w:val="0"/>
@@ -6967,7 +6839,7 @@
           <w:ilvl w:val="1"/>
           <w:numId w:val="32"/>
         </w:numPr>
-        <w:spacing w:before="120" w:after="360" w:line="240" w:lineRule="auto"/>
+        <w:spacing w:before="60" w:after="240" w:line="240" w:lineRule="auto"/>
         <w:rPr>
           <w:rFonts w:ascii="Tahoma" w:hAnsi="Tahoma" w:cs="Tahoma"/>
           <w:i w:val="0"/>
@@ -6990,7 +6862,7 @@
           <w:ilvl w:val="1"/>
           <w:numId w:val="32"/>
         </w:numPr>
-        <w:spacing w:before="120" w:after="360" w:line="240" w:lineRule="auto"/>
+        <w:spacing w:before="60" w:after="240" w:line="240" w:lineRule="auto"/>
         <w:rPr>
           <w:rFonts w:ascii="Tahoma" w:hAnsi="Tahoma" w:cs="Tahoma"/>
           <w:i w:val="0"/>
@@ -7003,7 +6875,6 @@
           <w:i w:val="0"/>
           <w:lang w:val="nl-BE"/>
         </w:rPr>
-        <w:lastRenderedPageBreak/>
         <w:t>Bekijken en/of beheren van afspraken</w:t>
       </w:r>
     </w:p>
@@ -7014,7 +6885,7 @@
           <w:ilvl w:val="1"/>
           <w:numId w:val="32"/>
         </w:numPr>
-        <w:spacing w:before="120" w:after="360" w:line="240" w:lineRule="auto"/>
+        <w:spacing w:before="60" w:after="240" w:line="240" w:lineRule="auto"/>
         <w:rPr>
           <w:rFonts w:ascii="Tahoma" w:hAnsi="Tahoma" w:cs="Tahoma"/>
           <w:i w:val="0"/>
@@ -7037,7 +6908,7 @@
           <w:ilvl w:val="0"/>
           <w:numId w:val="32"/>
         </w:numPr>
-        <w:spacing w:before="120" w:after="360" w:line="240" w:lineRule="auto"/>
+        <w:spacing w:before="60" w:after="240" w:line="240" w:lineRule="auto"/>
         <w:rPr>
           <w:rFonts w:ascii="Tahoma" w:hAnsi="Tahoma" w:cs="Tahoma"/>
           <w:i w:val="0"/>
@@ -7072,7 +6943,7 @@
           <w:lang w:val="nl-BE"/>
         </w:rPr>
       </w:pPr>
-      <w:bookmarkStart w:id="20" w:name="_Toc468920181"/>
+      <w:bookmarkStart w:id="19" w:name="_Toc468920181"/>
       <w:r>
         <w:rPr>
           <w:rFonts w:ascii="Tahoma" w:hAnsi="Tahoma" w:cs="Tahoma"/>
@@ -7080,7 +6951,7 @@
         </w:rPr>
         <w:t>Gebruikersgroepen en hun kenmerken</w:t>
       </w:r>
-      <w:bookmarkEnd w:id="20"/>
+      <w:bookmarkEnd w:id="19"/>
     </w:p>
     <w:p>
       <w:pPr>
@@ -7329,8 +7200,8 @@
           <w:lang w:val="nl-BE"/>
         </w:rPr>
       </w:pPr>
-      <w:bookmarkStart w:id="21" w:name="_Toc439994677"/>
-      <w:bookmarkStart w:id="22" w:name="_Toc468920182"/>
+      <w:bookmarkStart w:id="20" w:name="_Toc439994677"/>
+      <w:bookmarkStart w:id="21" w:name="_Toc468920182"/>
       <w:r>
         <w:rPr>
           <w:rFonts w:ascii="Tahoma" w:hAnsi="Tahoma" w:cs="Tahoma"/>
@@ -7338,8 +7209,8 @@
         </w:rPr>
         <w:t>Operationele omgeving</w:t>
       </w:r>
+      <w:bookmarkEnd w:id="20"/>
       <w:bookmarkEnd w:id="21"/>
-      <w:bookmarkEnd w:id="22"/>
     </w:p>
     <w:p>
       <w:pPr>
@@ -7347,12 +7218,14 @@
         <w:spacing w:before="120" w:after="360" w:line="276" w:lineRule="auto"/>
         <w:rPr>
           <w:rFonts w:ascii="Tahoma" w:hAnsi="Tahoma" w:cs="Tahoma"/>
-          <w:lang w:val="nl-BE"/>
-        </w:rPr>
-      </w:pPr>
-      <w:r>
-        <w:rPr>
-          <w:rFonts w:ascii="Tahoma" w:hAnsi="Tahoma" w:cs="Tahoma"/>
+          <w:color w:val="FFC000"/>
+          <w:lang w:val="nl-BE"/>
+        </w:rPr>
+      </w:pPr>
+      <w:r>
+        <w:rPr>
+          <w:rFonts w:ascii="Tahoma" w:hAnsi="Tahoma" w:cs="Tahoma"/>
+          <w:color w:val="FFC000"/>
           <w:lang w:val="nl-BE"/>
         </w:rPr>
         <w:t>&lt;</w:t>
@@ -7360,6 +7233,7 @@
       <w:r>
         <w:rPr>
           <w:rFonts w:ascii="Tahoma" w:hAnsi="Tahoma" w:cs="Tahoma"/>
+          <w:color w:val="FFC000"/>
           <w:lang w:val="nl-BE"/>
         </w:rPr>
         <w:t xml:space="preserve"> </w:t>
@@ -7367,6 +7241,7 @@
       <w:r>
         <w:rPr>
           <w:rFonts w:ascii="Tahoma" w:hAnsi="Tahoma" w:cs="Tahoma"/>
+          <w:color w:val="FFC000"/>
           <w:lang w:val="nl-BE"/>
         </w:rPr>
         <w:t>Beschrijf de omgeving waarin het product zal opereren, inclusief</w:t>
@@ -7374,6 +7249,7 @@
       <w:r>
         <w:rPr>
           <w:rFonts w:ascii="Tahoma" w:hAnsi="Tahoma" w:cs="Tahoma"/>
+          <w:color w:val="FFC000"/>
           <w:lang w:val="nl-BE"/>
         </w:rPr>
         <w:t xml:space="preserve"> </w:t>
@@ -7381,6 +7257,7 @@
       <w:r>
         <w:rPr>
           <w:rFonts w:ascii="Tahoma" w:hAnsi="Tahoma" w:cs="Tahoma"/>
+          <w:color w:val="FFC000"/>
           <w:lang w:val="nl-BE"/>
         </w:rPr>
         <w:t>het hardware</w:t>
@@ -7388,6 +7265,7 @@
       <w:r>
         <w:rPr>
           <w:rFonts w:ascii="Tahoma" w:hAnsi="Tahoma" w:cs="Tahoma"/>
+          <w:color w:val="FFC000"/>
           <w:lang w:val="nl-BE"/>
         </w:rPr>
         <w:t xml:space="preserve">platform, </w:t>
@@ -7395,6 +7273,7 @@
       <w:r>
         <w:rPr>
           <w:rFonts w:ascii="Tahoma" w:hAnsi="Tahoma" w:cs="Tahoma"/>
+          <w:color w:val="FFC000"/>
           <w:lang w:val="nl-BE"/>
         </w:rPr>
         <w:t xml:space="preserve">het </w:t>
@@ -7402,6 +7281,7 @@
       <w:r>
         <w:rPr>
           <w:rFonts w:ascii="Tahoma" w:hAnsi="Tahoma" w:cs="Tahoma"/>
+          <w:color w:val="FFC000"/>
           <w:lang w:val="nl-BE"/>
         </w:rPr>
         <w:t xml:space="preserve">operating system </w:t>
@@ -7409,6 +7289,7 @@
       <w:r>
         <w:rPr>
           <w:rFonts w:ascii="Tahoma" w:hAnsi="Tahoma" w:cs="Tahoma"/>
+          <w:color w:val="FFC000"/>
           <w:lang w:val="nl-BE"/>
         </w:rPr>
         <w:t>en</w:t>
@@ -7416,6 +7297,7 @@
       <w:r>
         <w:rPr>
           <w:rFonts w:ascii="Tahoma" w:hAnsi="Tahoma" w:cs="Tahoma"/>
+          <w:color w:val="FFC000"/>
           <w:lang w:val="nl-BE"/>
         </w:rPr>
         <w:t xml:space="preserve"> </w:t>
@@ -7423,14 +7305,16 @@
       <w:r>
         <w:rPr>
           <w:rFonts w:ascii="Tahoma" w:hAnsi="Tahoma" w:cs="Tahoma"/>
+          <w:color w:val="FFC000"/>
           <w:lang w:val="nl-BE"/>
         </w:rPr>
         <w:t>de versies ervan. Vergeet ook</w:t>
       </w:r>
-      <w:bookmarkStart w:id="23" w:name="_Toc439994678"/>
-      <w:r>
-        <w:rPr>
-          <w:rFonts w:ascii="Tahoma" w:hAnsi="Tahoma" w:cs="Tahoma"/>
+      <w:bookmarkStart w:id="22" w:name="_Toc439994678"/>
+      <w:r>
+        <w:rPr>
+          <w:rFonts w:ascii="Tahoma" w:hAnsi="Tahoma" w:cs="Tahoma"/>
+          <w:color w:val="FFC000"/>
           <w:lang w:val="nl-BE"/>
         </w:rPr>
         <w:t xml:space="preserve"> alle andere softwarecomponenten of toepassingen niet waarmee het product/system vreedzaam naast elkaar moet bestaan.</w:t>
@@ -7438,6 +7322,7 @@
       <w:r>
         <w:rPr>
           <w:rFonts w:ascii="Tahoma" w:hAnsi="Tahoma" w:cs="Tahoma"/>
+          <w:color w:val="FFC000"/>
           <w:lang w:val="nl-BE"/>
         </w:rPr>
         <w:t xml:space="preserve"> </w:t>
@@ -7445,10 +7330,78 @@
       <w:r>
         <w:rPr>
           <w:rFonts w:ascii="Tahoma" w:hAnsi="Tahoma" w:cs="Tahoma"/>
+          <w:color w:val="FFC000"/>
           <w:lang w:val="nl-BE"/>
         </w:rPr>
         <w:t>&gt;</w:t>
       </w:r>
+    </w:p>
+    <w:p>
+      <w:pPr>
+        <w:pStyle w:val="template"/>
+        <w:spacing w:before="120" w:after="360" w:line="276" w:lineRule="auto"/>
+        <w:rPr>
+          <w:rFonts w:ascii="Tahoma" w:hAnsi="Tahoma" w:cs="Tahoma"/>
+          <w:lang w:val="nl-BE"/>
+        </w:rPr>
+      </w:pPr>
+      <w:r>
+        <w:rPr>
+          <w:rFonts w:ascii="Tahoma" w:hAnsi="Tahoma" w:cs="Tahoma"/>
+          <w:lang w:val="nl-BE"/>
+        </w:rPr>
+        <w:t>Het platform gaat gebruik worden door de bedrijfsbeheerders en werknemers van Monkey Business. De service gaat een website zijn dus kan de domein naam wat al aangekocht is door Monkey Business zelf gebruikt worden hiervoor. Het nieuwe gedeelde moet het normale gebruik van de site niet hinderen. Het werknemers gedeelde is niet beschikbaar voor iedereen, men heeft log-in gegevens nodig om toegang te krijgen tot dit deel.</w:t>
+      </w:r>
+    </w:p>
+    <w:p>
+      <w:pPr>
+        <w:pStyle w:val="template"/>
+        <w:spacing w:before="120" w:after="360" w:line="276" w:lineRule="auto"/>
+        <w:rPr>
+          <w:rFonts w:ascii="Tahoma" w:hAnsi="Tahoma" w:cs="Tahoma"/>
+          <w:lang w:val="nl-BE"/>
+        </w:rPr>
+      </w:pPr>
+    </w:p>
+    <w:p>
+      <w:pPr>
+        <w:pStyle w:val="template"/>
+        <w:spacing w:before="120" w:after="360" w:line="276" w:lineRule="auto"/>
+        <w:rPr>
+          <w:rFonts w:ascii="Tahoma" w:hAnsi="Tahoma" w:cs="Tahoma"/>
+          <w:lang w:val="nl-BE"/>
+        </w:rPr>
+      </w:pPr>
+    </w:p>
+    <w:p>
+      <w:pPr>
+        <w:pStyle w:val="template"/>
+        <w:spacing w:before="120" w:after="360" w:line="276" w:lineRule="auto"/>
+        <w:rPr>
+          <w:rFonts w:ascii="Tahoma" w:hAnsi="Tahoma" w:cs="Tahoma"/>
+          <w:lang w:val="nl-BE"/>
+        </w:rPr>
+      </w:pPr>
+    </w:p>
+    <w:p>
+      <w:pPr>
+        <w:pStyle w:val="template"/>
+        <w:spacing w:before="120" w:after="360" w:line="276" w:lineRule="auto"/>
+        <w:rPr>
+          <w:rFonts w:ascii="Tahoma" w:hAnsi="Tahoma" w:cs="Tahoma"/>
+          <w:lang w:val="nl-BE"/>
+        </w:rPr>
+      </w:pPr>
+    </w:p>
+    <w:p>
+      <w:pPr>
+        <w:pStyle w:val="template"/>
+        <w:spacing w:before="120" w:after="360" w:line="276" w:lineRule="auto"/>
+        <w:rPr>
+          <w:rFonts w:ascii="Tahoma" w:hAnsi="Tahoma" w:cs="Tahoma"/>
+          <w:lang w:val="nl-BE"/>
+        </w:rPr>
+      </w:pPr>
     </w:p>
     <w:p>
       <w:pPr>
@@ -7459,7 +7412,7 @@
           <w:lang w:val="nl-BE"/>
         </w:rPr>
       </w:pPr>
-      <w:bookmarkStart w:id="24" w:name="_Toc468920183"/>
+      <w:bookmarkStart w:id="23" w:name="_Toc468920183"/>
       <w:r>
         <w:rPr>
           <w:rFonts w:ascii="Tahoma" w:hAnsi="Tahoma" w:cs="Tahoma"/>
@@ -7467,8 +7420,8 @@
         </w:rPr>
         <w:t>Ontwerp- en implementatiebeperkingen</w:t>
       </w:r>
+      <w:bookmarkEnd w:id="22"/>
       <w:bookmarkEnd w:id="23"/>
-      <w:bookmarkEnd w:id="24"/>
     </w:p>
     <w:p>
       <w:pPr>
@@ -7476,12 +7429,14 @@
         <w:spacing w:before="120" w:after="360" w:line="276" w:lineRule="auto"/>
         <w:rPr>
           <w:rFonts w:ascii="Tahoma" w:hAnsi="Tahoma" w:cs="Tahoma"/>
-          <w:lang w:val="nl-BE"/>
-        </w:rPr>
-      </w:pPr>
-      <w:r>
-        <w:rPr>
-          <w:rFonts w:ascii="Tahoma" w:hAnsi="Tahoma" w:cs="Tahoma"/>
+          <w:color w:val="FFC000"/>
+          <w:lang w:val="nl-BE"/>
+        </w:rPr>
+      </w:pPr>
+      <w:r>
+        <w:rPr>
+          <w:rFonts w:ascii="Tahoma" w:hAnsi="Tahoma" w:cs="Tahoma"/>
+          <w:color w:val="FFC000"/>
           <w:lang w:val="nl-BE"/>
         </w:rPr>
         <w:t>&lt;</w:t>
@@ -7489,6 +7444,7 @@
       <w:r>
         <w:rPr>
           <w:rFonts w:ascii="Tahoma" w:hAnsi="Tahoma" w:cs="Tahoma"/>
+          <w:color w:val="FFC000"/>
           <w:lang w:val="nl-BE"/>
         </w:rPr>
         <w:t xml:space="preserve"> Beschrijf </w:t>
@@ -7496,6 +7452,7 @@
       <w:r>
         <w:rPr>
           <w:rFonts w:ascii="Tahoma" w:hAnsi="Tahoma" w:cs="Tahoma"/>
+          <w:color w:val="FFC000"/>
           <w:lang w:val="nl-BE"/>
         </w:rPr>
         <w:t xml:space="preserve">de </w:t>
@@ -7503,6 +7460,7 @@
       <w:r>
         <w:rPr>
           <w:rFonts w:ascii="Tahoma" w:hAnsi="Tahoma" w:cs="Tahoma"/>
+          <w:color w:val="FFC000"/>
           <w:lang w:val="nl-BE"/>
         </w:rPr>
         <w:t xml:space="preserve">items of </w:t>
@@ -7510,6 +7468,7 @@
       <w:r>
         <w:rPr>
           <w:rFonts w:ascii="Tahoma" w:hAnsi="Tahoma" w:cs="Tahoma"/>
+          <w:color w:val="FFC000"/>
           <w:lang w:val="nl-BE"/>
         </w:rPr>
         <w:t xml:space="preserve">de issues </w:t>
@@ -7517,6 +7476,7 @@
       <w:r>
         <w:rPr>
           <w:rFonts w:ascii="Tahoma" w:hAnsi="Tahoma" w:cs="Tahoma"/>
+          <w:color w:val="FFC000"/>
           <w:lang w:val="nl-BE"/>
         </w:rPr>
         <w:t xml:space="preserve">die de beschikbare opties </w:t>
@@ -7524,6 +7484,7 @@
       <w:r>
         <w:rPr>
           <w:rFonts w:ascii="Tahoma" w:hAnsi="Tahoma" w:cs="Tahoma"/>
+          <w:color w:val="FFC000"/>
           <w:lang w:val="nl-BE"/>
         </w:rPr>
         <w:t>voor</w:t>
@@ -7531,6 +7492,7 @@
       <w:r>
         <w:rPr>
           <w:rFonts w:ascii="Tahoma" w:hAnsi="Tahoma" w:cs="Tahoma"/>
+          <w:color w:val="FFC000"/>
           <w:lang w:val="nl-BE"/>
         </w:rPr>
         <w:t xml:space="preserve"> de ontwikkelaars </w:t>
@@ -7538,6 +7500,7 @@
       <w:r>
         <w:rPr>
           <w:rFonts w:ascii="Tahoma" w:hAnsi="Tahoma" w:cs="Tahoma"/>
+          <w:color w:val="FFC000"/>
           <w:lang w:val="nl-BE"/>
         </w:rPr>
         <w:t>zullen</w:t>
@@ -7545,6 +7508,7 @@
       <w:r>
         <w:rPr>
           <w:rFonts w:ascii="Tahoma" w:hAnsi="Tahoma" w:cs="Tahoma"/>
+          <w:color w:val="FFC000"/>
           <w:lang w:val="nl-BE"/>
         </w:rPr>
         <w:t xml:space="preserve"> beperken . Deze kunnen zijn: </w:t>
@@ -7552,6 +7516,7 @@
       <w:r>
         <w:rPr>
           <w:rFonts w:ascii="Tahoma" w:hAnsi="Tahoma" w:cs="Tahoma"/>
+          <w:color w:val="FFC000"/>
           <w:lang w:val="nl-BE"/>
         </w:rPr>
         <w:t>corporate policy</w:t>
@@ -7559,6 +7524,7 @@
       <w:r>
         <w:rPr>
           <w:rFonts w:ascii="Tahoma" w:hAnsi="Tahoma" w:cs="Tahoma"/>
+          <w:color w:val="FFC000"/>
           <w:lang w:val="nl-BE"/>
         </w:rPr>
         <w:t xml:space="preserve"> of regelgevendbeleid</w:t>
@@ -7566,6 +7532,7 @@
       <w:r>
         <w:rPr>
           <w:rFonts w:ascii="Tahoma" w:hAnsi="Tahoma" w:cs="Tahoma"/>
+          <w:color w:val="FFC000"/>
           <w:lang w:val="nl-BE"/>
         </w:rPr>
         <w:t xml:space="preserve">; beperkingen van de hardware (timing </w:t>
@@ -7573,6 +7540,7 @@
       <w:r>
         <w:rPr>
           <w:rFonts w:ascii="Tahoma" w:hAnsi="Tahoma" w:cs="Tahoma"/>
+          <w:color w:val="FFC000"/>
           <w:lang w:val="nl-BE"/>
         </w:rPr>
         <w:t>requirements</w:t>
@@ -7580,6 +7548,7 @@
       <w:r>
         <w:rPr>
           <w:rFonts w:ascii="Tahoma" w:hAnsi="Tahoma" w:cs="Tahoma"/>
+          <w:color w:val="FFC000"/>
           <w:lang w:val="nl-BE"/>
         </w:rPr>
         <w:t xml:space="preserve">, </w:t>
@@ -7587,6 +7556,7 @@
       <w:r>
         <w:rPr>
           <w:rFonts w:ascii="Tahoma" w:hAnsi="Tahoma" w:cs="Tahoma"/>
+          <w:color w:val="FFC000"/>
           <w:lang w:val="nl-BE"/>
         </w:rPr>
         <w:t>memory requirements</w:t>
@@ -7594,6 +7564,7 @@
       <w:r>
         <w:rPr>
           <w:rFonts w:ascii="Tahoma" w:hAnsi="Tahoma" w:cs="Tahoma"/>
+          <w:color w:val="FFC000"/>
           <w:lang w:val="nl-BE"/>
         </w:rPr>
         <w:t xml:space="preserve">); interfaces met andere toepassingen; specifieke technologieën , tools en databases </w:t>
@@ -7601,6 +7572,7 @@
       <w:r>
         <w:rPr>
           <w:rFonts w:ascii="Tahoma" w:hAnsi="Tahoma" w:cs="Tahoma"/>
+          <w:color w:val="FFC000"/>
           <w:lang w:val="nl-BE"/>
         </w:rPr>
         <w:t xml:space="preserve">die moeten </w:t>
@@ -7608,6 +7580,7 @@
       <w:r>
         <w:rPr>
           <w:rFonts w:ascii="Tahoma" w:hAnsi="Tahoma" w:cs="Tahoma"/>
+          <w:color w:val="FFC000"/>
           <w:lang w:val="nl-BE"/>
         </w:rPr>
         <w:t>worden gebruikt; parallelle operaties</w:t>
@@ -7615,6 +7588,7 @@
       <w:r>
         <w:rPr>
           <w:rFonts w:ascii="Tahoma" w:hAnsi="Tahoma" w:cs="Tahoma"/>
+          <w:color w:val="FFC000"/>
           <w:lang w:val="nl-BE"/>
         </w:rPr>
         <w:t>/processen</w:t>
@@ -7622,6 +7596,7 @@
       <w:r>
         <w:rPr>
           <w:rFonts w:ascii="Tahoma" w:hAnsi="Tahoma" w:cs="Tahoma"/>
+          <w:color w:val="FFC000"/>
           <w:lang w:val="nl-BE"/>
         </w:rPr>
         <w:t>; taaleisen ; communicatieprotocollen ; veiligheidsoverwegingen ; ontwerpconvent</w:t>
@@ -7629,6 +7604,7 @@
       <w:r>
         <w:rPr>
           <w:rFonts w:ascii="Tahoma" w:hAnsi="Tahoma" w:cs="Tahoma"/>
+          <w:color w:val="FFC000"/>
           <w:lang w:val="nl-BE"/>
         </w:rPr>
         <w:t>ies of programmeerstandaarden (</w:t>
@@ -7636,6 +7612,7 @@
       <w:r>
         <w:rPr>
           <w:rFonts w:ascii="Tahoma" w:hAnsi="Tahoma" w:cs="Tahoma"/>
+          <w:color w:val="FFC000"/>
           <w:lang w:val="nl-BE"/>
         </w:rPr>
         <w:t xml:space="preserve">bijvoorbeeld </w:t>
@@ -7643,6 +7620,7 @@
       <w:r>
         <w:rPr>
           <w:rFonts w:ascii="Tahoma" w:hAnsi="Tahoma" w:cs="Tahoma"/>
+          <w:color w:val="FFC000"/>
           <w:lang w:val="nl-BE"/>
         </w:rPr>
         <w:t>wanneer</w:t>
@@ -7650,6 +7628,7 @@
       <w:r>
         <w:rPr>
           <w:rFonts w:ascii="Tahoma" w:hAnsi="Tahoma" w:cs="Tahoma"/>
+          <w:color w:val="FFC000"/>
           <w:lang w:val="nl-BE"/>
         </w:rPr>
         <w:t xml:space="preserve"> de klantorganisatie verantwoordelijk </w:t>
@@ -7657,6 +7636,7 @@
       <w:r>
         <w:rPr>
           <w:rFonts w:ascii="Tahoma" w:hAnsi="Tahoma" w:cs="Tahoma"/>
+          <w:color w:val="FFC000"/>
           <w:lang w:val="nl-BE"/>
         </w:rPr>
         <w:t xml:space="preserve">zal zijn </w:t>
@@ -7664,6 +7644,7 @@
       <w:r>
         <w:rPr>
           <w:rFonts w:ascii="Tahoma" w:hAnsi="Tahoma" w:cs="Tahoma"/>
+          <w:color w:val="FFC000"/>
           <w:lang w:val="nl-BE"/>
         </w:rPr>
         <w:t xml:space="preserve">voor </w:t>
@@ -7671,6 +7652,7 @@
       <w:r>
         <w:rPr>
           <w:rFonts w:ascii="Tahoma" w:hAnsi="Tahoma" w:cs="Tahoma"/>
+          <w:color w:val="FFC000"/>
           <w:lang w:val="nl-BE"/>
         </w:rPr>
         <w:t xml:space="preserve">het onderhouden van </w:t>
@@ -7678,6 +7660,7 @@
       <w:r>
         <w:rPr>
           <w:rFonts w:ascii="Tahoma" w:hAnsi="Tahoma" w:cs="Tahoma"/>
+          <w:color w:val="FFC000"/>
           <w:lang w:val="nl-BE"/>
         </w:rPr>
         <w:t xml:space="preserve">de </w:t>
@@ -7685,6 +7668,7 @@
       <w:r>
         <w:rPr>
           <w:rFonts w:ascii="Tahoma" w:hAnsi="Tahoma" w:cs="Tahoma"/>
+          <w:color w:val="FFC000"/>
           <w:lang w:val="nl-BE"/>
         </w:rPr>
         <w:t>op</w:t>
@@ -7692,10 +7676,38 @@
       <w:r>
         <w:rPr>
           <w:rFonts w:ascii="Tahoma" w:hAnsi="Tahoma" w:cs="Tahoma"/>
+          <w:color w:val="FFC000"/>
           <w:lang w:val="nl-BE"/>
         </w:rPr>
         <w:t>geleverde software). &gt;</w:t>
       </w:r>
+    </w:p>
+    <w:p>
+      <w:pPr>
+        <w:pStyle w:val="template"/>
+        <w:spacing w:before="120" w:after="360" w:line="276" w:lineRule="auto"/>
+        <w:rPr>
+          <w:rFonts w:ascii="Tahoma" w:hAnsi="Tahoma" w:cs="Tahoma"/>
+          <w:lang w:val="nl-BE"/>
+        </w:rPr>
+      </w:pPr>
+      <w:r>
+        <w:rPr>
+          <w:rFonts w:ascii="Tahoma" w:hAnsi="Tahoma" w:cs="Tahoma"/>
+          <w:lang w:val="nl-BE"/>
+        </w:rPr>
+        <w:t>Voor het ontwerp moet zich gehouden worden aan de web-standaarden van HTML, PHP, MySQL. Bij het ontwerpen moest ook gelet worden dat de sociale interactie tussen klant en bedrijf niet verloren raakt.</w:t>
+      </w:r>
+    </w:p>
+    <w:p>
+      <w:pPr>
+        <w:pStyle w:val="template"/>
+        <w:spacing w:before="120" w:after="360" w:line="276" w:lineRule="auto"/>
+        <w:rPr>
+          <w:rFonts w:ascii="Tahoma" w:hAnsi="Tahoma" w:cs="Tahoma"/>
+          <w:lang w:val="nl-BE"/>
+        </w:rPr>
+      </w:pPr>
     </w:p>
     <w:p>
       <w:pPr>
@@ -7706,7 +7718,7 @@
           <w:lang w:val="nl-BE"/>
         </w:rPr>
       </w:pPr>
-      <w:bookmarkStart w:id="25" w:name="_Toc468920184"/>
+      <w:bookmarkStart w:id="24" w:name="_Toc468920184"/>
       <w:r>
         <w:rPr>
           <w:rFonts w:ascii="Tahoma" w:hAnsi="Tahoma" w:cs="Tahoma"/>
@@ -7714,7 +7726,7 @@
         </w:rPr>
         <w:t>Gebruikersdocumentatie</w:t>
       </w:r>
-      <w:bookmarkEnd w:id="25"/>
+      <w:bookmarkEnd w:id="24"/>
     </w:p>
     <w:p>
       <w:pPr>
@@ -7722,12 +7734,14 @@
         <w:spacing w:before="120" w:after="360" w:line="276" w:lineRule="auto"/>
         <w:rPr>
           <w:rFonts w:ascii="Tahoma" w:hAnsi="Tahoma" w:cs="Tahoma"/>
-          <w:lang w:val="nl-BE"/>
-        </w:rPr>
-      </w:pPr>
-      <w:r>
-        <w:rPr>
-          <w:rFonts w:ascii="Tahoma" w:hAnsi="Tahoma" w:cs="Tahoma"/>
+          <w:color w:val="FF0000"/>
+          <w:lang w:val="nl-BE"/>
+        </w:rPr>
+      </w:pPr>
+      <w:r>
+        <w:rPr>
+          <w:rFonts w:ascii="Tahoma" w:hAnsi="Tahoma" w:cs="Tahoma"/>
+          <w:color w:val="FF0000"/>
           <w:lang w:val="nl-BE"/>
         </w:rPr>
         <w:t>&lt;</w:t>
@@ -7735,6 +7749,7 @@
       <w:r>
         <w:rPr>
           <w:rFonts w:ascii="Tahoma" w:hAnsi="Tahoma" w:cs="Tahoma"/>
+          <w:color w:val="FF0000"/>
           <w:lang w:val="nl-BE"/>
         </w:rPr>
         <w:t xml:space="preserve"> </w:t>
@@ -7742,6 +7757,7 @@
       <w:r>
         <w:rPr>
           <w:rFonts w:ascii="Tahoma" w:hAnsi="Tahoma" w:cs="Tahoma"/>
+          <w:color w:val="FF0000"/>
           <w:lang w:val="nl-BE"/>
         </w:rPr>
         <w:t>Geef een lijst</w:t>
@@ -7749,6 +7765,7 @@
       <w:r>
         <w:rPr>
           <w:rFonts w:ascii="Tahoma" w:hAnsi="Tahoma" w:cs="Tahoma"/>
+          <w:color w:val="FF0000"/>
           <w:lang w:val="nl-BE"/>
         </w:rPr>
         <w:t xml:space="preserve"> van de gebruike</w:t>
@@ -7756,6 +7773,7 @@
       <w:r>
         <w:rPr>
           <w:rFonts w:ascii="Tahoma" w:hAnsi="Tahoma" w:cs="Tahoma"/>
+          <w:color w:val="FF0000"/>
           <w:lang w:val="nl-BE"/>
         </w:rPr>
         <w:t>rsdocumentatie</w:t>
@@ -7763,6 +7781,7 @@
       <w:r>
         <w:rPr>
           <w:rFonts w:ascii="Tahoma" w:hAnsi="Tahoma" w:cs="Tahoma"/>
+          <w:color w:val="FF0000"/>
           <w:lang w:val="nl-BE"/>
         </w:rPr>
         <w:t>componen</w:t>
@@ -7770,6 +7789,7 @@
       <w:r>
         <w:rPr>
           <w:rFonts w:ascii="Tahoma" w:hAnsi="Tahoma" w:cs="Tahoma"/>
+          <w:color w:val="FF0000"/>
           <w:lang w:val="nl-BE"/>
         </w:rPr>
         <w:t>ten (zoals handleidingen , online help en tutorials</w:t>
@@ -7777,6 +7797,7 @@
       <w:r>
         <w:rPr>
           <w:rFonts w:ascii="Tahoma" w:hAnsi="Tahoma" w:cs="Tahoma"/>
+          <w:color w:val="FF0000"/>
           <w:lang w:val="nl-BE"/>
         </w:rPr>
         <w:t xml:space="preserve">), die samen met de software </w:t>
@@ -7784,6 +7805,7 @@
       <w:r>
         <w:rPr>
           <w:rFonts w:ascii="Tahoma" w:hAnsi="Tahoma" w:cs="Tahoma"/>
+          <w:color w:val="FF0000"/>
           <w:lang w:val="nl-BE"/>
         </w:rPr>
         <w:t xml:space="preserve">worden geleverd. </w:t>
@@ -7791,6 +7813,7 @@
       <w:r>
         <w:rPr>
           <w:rFonts w:ascii="Tahoma" w:hAnsi="Tahoma" w:cs="Tahoma"/>
+          <w:color w:val="FF0000"/>
           <w:lang w:val="nl-BE"/>
         </w:rPr>
         <w:t>&gt;</w:t>
@@ -7805,18 +7828,17 @@
           <w:lang w:val="nl-BE"/>
         </w:rPr>
       </w:pPr>
-      <w:bookmarkStart w:id="26" w:name="_Toc439994680"/>
-      <w:bookmarkStart w:id="27" w:name="_Toc468920185"/>
-      <w:r>
-        <w:rPr>
-          <w:rFonts w:ascii="Tahoma" w:hAnsi="Tahoma" w:cs="Tahoma"/>
-          <w:lang w:val="nl-BE"/>
-        </w:rPr>
-        <w:lastRenderedPageBreak/>
+      <w:bookmarkStart w:id="25" w:name="_Toc439994680"/>
+      <w:bookmarkStart w:id="26" w:name="_Toc468920185"/>
+      <w:r>
+        <w:rPr>
+          <w:rFonts w:ascii="Tahoma" w:hAnsi="Tahoma" w:cs="Tahoma"/>
+          <w:lang w:val="nl-BE"/>
+        </w:rPr>
         <w:t>Aannames en afhankelijkheden</w:t>
       </w:r>
+      <w:bookmarkEnd w:id="25"/>
       <w:bookmarkEnd w:id="26"/>
-      <w:bookmarkEnd w:id="27"/>
     </w:p>
     <w:p>
       <w:pPr>
@@ -7824,18 +7846,21 @@
         <w:spacing w:before="120" w:after="360" w:line="276" w:lineRule="auto"/>
         <w:rPr>
           <w:rFonts w:ascii="Tahoma" w:hAnsi="Tahoma" w:cs="Tahoma"/>
-          <w:lang w:val="nl-BE"/>
-        </w:rPr>
-      </w:pPr>
-      <w:r>
-        <w:rPr>
-          <w:rFonts w:ascii="Tahoma" w:hAnsi="Tahoma" w:cs="Tahoma"/>
+          <w:color w:val="FF0000"/>
+          <w:lang w:val="nl-BE"/>
+        </w:rPr>
+      </w:pPr>
+      <w:r>
+        <w:rPr>
+          <w:rFonts w:ascii="Tahoma" w:hAnsi="Tahoma" w:cs="Tahoma"/>
+          <w:color w:val="FF0000"/>
           <w:lang w:val="nl-BE"/>
         </w:rPr>
         <w:t>&lt;</w:t>
       </w:r>
       <w:r>
         <w:rPr>
+          <w:color w:val="FF0000"/>
           <w:lang w:val="nl-BE"/>
         </w:rPr>
         <w:t xml:space="preserve"> </w:t>
@@ -7843,6 +7868,7 @@
       <w:r>
         <w:rPr>
           <w:rFonts w:ascii="Tahoma" w:hAnsi="Tahoma" w:cs="Tahoma"/>
+          <w:color w:val="FF0000"/>
           <w:lang w:val="nl-BE"/>
         </w:rPr>
         <w:t>Vermeld alle aannames die gedaan zijn bij het opstellen van de requirements. Geef aan op welke punten het ontwikkeltraject afhankelijk is van externe factoren zoals de oplevering van een ander systeem. &gt;</w:t>
@@ -7858,14 +7884,13 @@
           <w:lang w:val="nl-BE"/>
         </w:rPr>
       </w:pPr>
-      <w:bookmarkStart w:id="28" w:name="_Toc439994682"/>
-      <w:bookmarkStart w:id="29" w:name="_Toc468920186"/>
-      <w:r>
-        <w:rPr>
-          <w:rFonts w:ascii="Tahoma" w:hAnsi="Tahoma" w:cs="Tahoma"/>
-          <w:lang w:val="nl-BE"/>
-        </w:rPr>
-        <w:lastRenderedPageBreak/>
+      <w:bookmarkStart w:id="27" w:name="_Toc439994682"/>
+      <w:bookmarkStart w:id="28" w:name="_Toc468920186"/>
+      <w:r>
+        <w:rPr>
+          <w:rFonts w:ascii="Tahoma" w:hAnsi="Tahoma" w:cs="Tahoma"/>
+          <w:lang w:val="nl-BE"/>
+        </w:rPr>
         <w:t>Extern</w:t>
       </w:r>
       <w:r>
@@ -7882,8 +7907,8 @@
         </w:rPr>
         <w:t>Interface Requirements</w:t>
       </w:r>
+      <w:bookmarkEnd w:id="27"/>
       <w:bookmarkEnd w:id="28"/>
-      <w:bookmarkEnd w:id="29"/>
     </w:p>
     <w:p>
       <w:pPr>
@@ -7894,7 +7919,7 @@
           <w:lang w:val="nl-BE"/>
         </w:rPr>
       </w:pPr>
-      <w:bookmarkStart w:id="30" w:name="_Toc468920187"/>
+      <w:bookmarkStart w:id="29" w:name="_Toc468920187"/>
       <w:r>
         <w:rPr>
           <w:rFonts w:ascii="Tahoma" w:hAnsi="Tahoma" w:cs="Tahoma"/>
@@ -7902,7 +7927,7 @@
         </w:rPr>
         <w:t>User Interfaces</w:t>
       </w:r>
-      <w:bookmarkEnd w:id="30"/>
+      <w:bookmarkEnd w:id="29"/>
     </w:p>
     <w:p>
       <w:pPr>
@@ -7931,7 +7956,16 @@
           <w:rFonts w:ascii="Tahoma" w:hAnsi="Tahoma" w:cs="Tahoma"/>
           <w:lang w:val="nl-BE"/>
         </w:rPr>
-        <w:t>Beschrijf de logische kenmerken van elke interface tussen de software en de gebruikers . Dit kan onder meer mockups, screenshots van schermen zijn, elke GUI of stijlgidsnormen die moeten worden gevolgd , beperkingen op het gebied van schermindeling, standaard knoppen en functies (bijvoorbeeld de helpfunctie) die verschijnen op elk scherm , sneltoetsen , standaardfoutmeldingen, etc. foutmelding scherm normen , en spoedig. Definieer de softwarecomponenten waarvoor een gebruikersinterface vereist  is. Details van de user interface design moet worden vastgelegd in een aparte interface specificatie. &gt;</w:t>
+        <w:t>Beschrijf de logische kenmerken van elke interface tussen de software en de gebruikers . Dit kan onder meer mockups, screenshot</w:t>
+      </w:r>
+      <w:bookmarkStart w:id="30" w:name="_GoBack"/>
+      <w:bookmarkEnd w:id="30"/>
+      <w:r>
+        <w:rPr>
+          <w:rFonts w:ascii="Tahoma" w:hAnsi="Tahoma" w:cs="Tahoma"/>
+          <w:lang w:val="nl-BE"/>
+        </w:rPr>
+        <w:t>s van schermen zijn, elke GUI of stijlgidsnormen die moeten worden gevolgd , beperkingen op het gebied van schermindeling, standaard knoppen en functies (bijvoorbeeld de helpfunctie) die verschijnen op elk scherm , sneltoetsen , standaardfoutmeldingen, etc. foutmelding scherm normen , en spoedig. Definieer de softwarecomponenten waarvoor een gebruikersinterface vereist  is. Details van de user interface design moet worden vastgelegd in een aparte interface specificatie. &gt;</w:t>
       </w:r>
     </w:p>
     <w:p>
@@ -8035,23 +8069,7 @@
           <w:rFonts w:ascii="Tahoma" w:hAnsi="Tahoma" w:cs="Tahoma"/>
           <w:lang w:val="nl-BE"/>
         </w:rPr>
-        <w:t xml:space="preserve"> Beschrijf de connecties tussen dit product en andere specifieke softwarecomponenten (naam en versie) , met inbegrip van databases , besturingssystemen , tools , </w:t>
-      </w:r>
-      <w:proofErr w:type="spellStart"/>
-      <w:r>
-        <w:rPr>
-          <w:rFonts w:ascii="Tahoma" w:hAnsi="Tahoma" w:cs="Tahoma"/>
-          <w:lang w:val="nl-BE"/>
-        </w:rPr>
-        <w:t>libraries</w:t>
-      </w:r>
-      <w:proofErr w:type="spellEnd"/>
-      <w:r>
-        <w:rPr>
-          <w:rFonts w:ascii="Tahoma" w:hAnsi="Tahoma" w:cs="Tahoma"/>
-          <w:lang w:val="nl-BE"/>
-        </w:rPr>
-        <w:t xml:space="preserve"> , en geïntegreerde commerciële componenten . Identificeer de gegevensitems of berichten die in het systeem </w:t>
+        <w:t xml:space="preserve"> Beschrijf de connecties tussen dit product en andere specifieke softwarecomponenten (naam en versie) , met inbegrip van databases , besturingssystemen , tools , libraries , en geïntegreerde commerciële componenten . Identificeer de gegevensitems of berichten die in het systeem </w:t>
       </w:r>
       <w:r>
         <w:rPr>
@@ -8116,31 +8134,13 @@
         </w:rPr>
         <w:t>“</w:t>
       </w:r>
-      <w:proofErr w:type="spellStart"/>
-      <w:r>
-        <w:rPr>
-          <w:rFonts w:ascii="Tahoma" w:hAnsi="Tahoma" w:cs="Tahoma"/>
-          <w:lang w:val="nl-BE"/>
-        </w:rPr>
-        <w:t>application</w:t>
-      </w:r>
-      <w:proofErr w:type="spellEnd"/>
-      <w:r>
-        <w:rPr>
-          <w:rFonts w:ascii="Tahoma" w:hAnsi="Tahoma" w:cs="Tahoma"/>
-          <w:lang w:val="nl-BE"/>
-        </w:rPr>
-        <w:t xml:space="preserve"> </w:t>
-      </w:r>
-      <w:proofErr w:type="spellStart"/>
-      <w:r>
-        <w:rPr>
-          <w:rFonts w:ascii="Tahoma" w:hAnsi="Tahoma" w:cs="Tahoma"/>
-          <w:lang w:val="nl-BE"/>
-        </w:rPr>
-        <w:t>programming</w:t>
-      </w:r>
-      <w:proofErr w:type="spellEnd"/>
+      <w:r>
+        <w:rPr>
+          <w:rFonts w:ascii="Tahoma" w:hAnsi="Tahoma" w:cs="Tahoma"/>
+          <w:lang w:val="nl-BE"/>
+        </w:rPr>
+        <w:t>application programming</w:t>
+      </w:r>
       <w:r>
         <w:rPr>
           <w:rFonts w:ascii="Tahoma" w:hAnsi="Tahoma" w:cs="Tahoma"/>
@@ -8174,23 +8174,7 @@
           <w:rFonts w:ascii="Tahoma" w:hAnsi="Tahoma" w:cs="Tahoma"/>
           <w:lang w:val="nl-BE"/>
         </w:rPr>
-        <w:t>zal “</w:t>
-      </w:r>
-      <w:proofErr w:type="spellStart"/>
-      <w:r>
-        <w:rPr>
-          <w:rFonts w:ascii="Tahoma" w:hAnsi="Tahoma" w:cs="Tahoma"/>
-          <w:lang w:val="nl-BE"/>
-        </w:rPr>
-        <w:t>geshared</w:t>
-      </w:r>
-      <w:proofErr w:type="spellEnd"/>
-      <w:r>
-        <w:rPr>
-          <w:rFonts w:ascii="Tahoma" w:hAnsi="Tahoma" w:cs="Tahoma"/>
-          <w:lang w:val="nl-BE"/>
-        </w:rPr>
-        <w:t xml:space="preserve">” </w:t>
+        <w:t xml:space="preserve">zal “geshared” </w:t>
       </w:r>
       <w:r>
         <w:rPr>
@@ -8486,7 +8470,6 @@
           <w:rFonts w:ascii="Tahoma" w:hAnsi="Tahoma" w:cs="Tahoma"/>
           <w:lang w:val="nl-BE"/>
         </w:rPr>
-        <w:lastRenderedPageBreak/>
         <w:t>Syste</w:t>
       </w:r>
       <w:r>
@@ -9272,7 +9255,6 @@
                 <w:lang w:val="nl-BE"/>
               </w:rPr>
             </w:pPr>
-            <w:proofErr w:type="spellStart"/>
             <w:r>
               <w:rPr>
                 <w:rFonts w:ascii="Tahoma" w:hAnsi="Tahoma" w:cs="Tahoma"/>
@@ -9282,7 +9264,6 @@
               </w:rPr>
               <w:t>Prio</w:t>
             </w:r>
-            <w:proofErr w:type="spellEnd"/>
           </w:p>
         </w:tc>
       </w:tr>
@@ -9810,7 +9791,6 @@
                 <w:lang w:val="nl-BE"/>
               </w:rPr>
             </w:pPr>
-            <w:proofErr w:type="spellStart"/>
             <w:r>
               <w:rPr>
                 <w:rFonts w:ascii="Tahoma" w:hAnsi="Tahoma" w:cs="Tahoma"/>
@@ -9820,7 +9800,6 @@
               </w:rPr>
               <w:t>Prio</w:t>
             </w:r>
-            <w:proofErr w:type="spellEnd"/>
           </w:p>
         </w:tc>
       </w:tr>
@@ -10102,7 +10081,6 @@
           <w:rFonts w:ascii="Tahoma" w:hAnsi="Tahoma" w:cs="Tahoma"/>
           <w:lang w:val="nl-BE"/>
         </w:rPr>
-        <w:lastRenderedPageBreak/>
         <w:t>Non-functionele</w:t>
       </w:r>
       <w:r>
@@ -10146,49 +10124,7 @@
         <w:rPr>
           <w:lang w:val="nl-BE"/>
         </w:rPr>
-        <w:t xml:space="preserve">Je mag ook de </w:t>
-      </w:r>
-      <w:proofErr w:type="spellStart"/>
-      <w:r>
-        <w:rPr>
-          <w:lang w:val="nl-BE"/>
-        </w:rPr>
-        <w:t>Volère</w:t>
-      </w:r>
-      <w:proofErr w:type="spellEnd"/>
-      <w:r>
-        <w:rPr>
-          <w:lang w:val="nl-BE"/>
-        </w:rPr>
-        <w:t xml:space="preserve"> card volgen. In dit geval maak je voor elk non-functioneel </w:t>
-      </w:r>
-      <w:proofErr w:type="spellStart"/>
-      <w:r>
-        <w:rPr>
-          <w:lang w:val="nl-BE"/>
-        </w:rPr>
-        <w:t>requirement</w:t>
-      </w:r>
-      <w:proofErr w:type="spellEnd"/>
-      <w:r>
-        <w:rPr>
-          <w:lang w:val="nl-BE"/>
-        </w:rPr>
-        <w:t xml:space="preserve"> een </w:t>
-      </w:r>
-      <w:proofErr w:type="spellStart"/>
-      <w:r>
-        <w:rPr>
-          <w:lang w:val="nl-BE"/>
-        </w:rPr>
-        <w:t>Volère</w:t>
-      </w:r>
-      <w:proofErr w:type="spellEnd"/>
-      <w:r>
-        <w:rPr>
-          <w:lang w:val="nl-BE"/>
-        </w:rPr>
-        <w:t xml:space="preserve"> card </w:t>
+        <w:t xml:space="preserve">Je mag ook de Volère card volgen. In dit geval maak je voor elk non-functioneel requirement een Volère card </w:t>
       </w:r>
       <w:r>
         <w:rPr>
@@ -10212,21 +10148,7 @@
         <w:rPr>
           <w:lang w:val="nl-BE"/>
         </w:rPr>
-        <w:t xml:space="preserve">WK11 - PE Opdracht - Monkey Business - 1617 - </w:t>
-      </w:r>
-      <w:proofErr w:type="spellStart"/>
-      <w:r>
-        <w:rPr>
-          <w:lang w:val="nl-BE"/>
-        </w:rPr>
-        <w:t>Volére</w:t>
-      </w:r>
-      <w:proofErr w:type="spellEnd"/>
-      <w:r>
-        <w:rPr>
-          <w:lang w:val="nl-BE"/>
-        </w:rPr>
-        <w:t xml:space="preserve"> Card template - NL.docx</w:t>
+        <w:t>WK11 - PE Opdracht - Monkey Business - 1617 - Volére Card template - NL.docx</w:t>
       </w:r>
       <w:r>
         <w:rPr>
@@ -10411,7 +10333,6 @@
                 <w:lang w:val="nl-BE"/>
               </w:rPr>
             </w:pPr>
-            <w:proofErr w:type="spellStart"/>
             <w:r>
               <w:rPr>
                 <w:rFonts w:ascii="Tahoma" w:hAnsi="Tahoma" w:cs="Tahoma"/>
@@ -10421,7 +10342,6 @@
               </w:rPr>
               <w:t>Prio</w:t>
             </w:r>
-            <w:proofErr w:type="spellEnd"/>
           </w:p>
         </w:tc>
       </w:tr>
@@ -10874,7 +10794,6 @@
                 <w:lang w:val="nl-BE"/>
               </w:rPr>
             </w:pPr>
-            <w:proofErr w:type="spellStart"/>
             <w:r>
               <w:rPr>
                 <w:rFonts w:ascii="Tahoma" w:hAnsi="Tahoma" w:cs="Tahoma"/>
@@ -10884,7 +10803,6 @@
               </w:rPr>
               <w:t>Prio</w:t>
             </w:r>
-            <w:proofErr w:type="spellEnd"/>
           </w:p>
         </w:tc>
       </w:tr>
@@ -11182,7 +11100,6 @@
           <w:rFonts w:ascii="Tahoma" w:hAnsi="Tahoma" w:cs="Tahoma"/>
           <w:lang w:val="nl-BE"/>
         </w:rPr>
-        <w:lastRenderedPageBreak/>
         <w:t>Requirements</w:t>
       </w:r>
       <w:r>
@@ -11343,7 +11260,6 @@
                 <w:lang w:val="nl-BE"/>
               </w:rPr>
             </w:pPr>
-            <w:proofErr w:type="spellStart"/>
             <w:r>
               <w:rPr>
                 <w:rFonts w:ascii="Tahoma" w:hAnsi="Tahoma" w:cs="Tahoma"/>
@@ -11353,7 +11269,6 @@
               </w:rPr>
               <w:t>Prio</w:t>
             </w:r>
-            <w:proofErr w:type="spellEnd"/>
           </w:p>
         </w:tc>
       </w:tr>
@@ -11839,7 +11754,6 @@
                 <w:lang w:val="nl-BE"/>
               </w:rPr>
             </w:pPr>
-            <w:proofErr w:type="spellStart"/>
             <w:r>
               <w:rPr>
                 <w:rFonts w:ascii="Tahoma" w:hAnsi="Tahoma" w:cs="Tahoma"/>
@@ -11849,7 +11763,6 @@
               </w:rPr>
               <w:t>Prio</w:t>
             </w:r>
-            <w:proofErr w:type="spellEnd"/>
           </w:p>
         </w:tc>
       </w:tr>
@@ -12307,7 +12220,6 @@
                 <w:lang w:val="nl-BE"/>
               </w:rPr>
             </w:pPr>
-            <w:proofErr w:type="spellStart"/>
             <w:r>
               <w:rPr>
                 <w:rFonts w:ascii="Tahoma" w:hAnsi="Tahoma" w:cs="Tahoma"/>
@@ -12317,7 +12229,6 @@
               </w:rPr>
               <w:t>Prio</w:t>
             </w:r>
-            <w:proofErr w:type="spellEnd"/>
           </w:p>
         </w:tc>
       </w:tr>
@@ -12431,7 +12342,6 @@
                 <w:rFonts w:ascii="Tahoma" w:hAnsi="Tahoma" w:cs="Tahoma"/>
                 <w:lang w:val="nl-BE"/>
               </w:rPr>
-              <w:lastRenderedPageBreak/>
               <w:t>REQ-y:</w:t>
             </w:r>
             <w:r>
@@ -12777,7 +12687,6 @@
                 <w:lang w:val="nl-BE"/>
               </w:rPr>
             </w:pPr>
-            <w:proofErr w:type="spellStart"/>
             <w:r>
               <w:rPr>
                 <w:rFonts w:ascii="Tahoma" w:hAnsi="Tahoma" w:cs="Tahoma"/>
@@ -12787,7 +12696,6 @@
               </w:rPr>
               <w:t>Prio</w:t>
             </w:r>
-            <w:proofErr w:type="spellEnd"/>
           </w:p>
         </w:tc>
       </w:tr>
@@ -13119,7 +13027,6 @@
           <w:rFonts w:ascii="Tahoma" w:hAnsi="Tahoma" w:cs="Tahoma"/>
           <w:lang w:val="nl-BE"/>
         </w:rPr>
-        <w:lastRenderedPageBreak/>
         <w:t xml:space="preserve">Business </w:t>
       </w:r>
       <w:bookmarkEnd w:id="58"/>
@@ -13208,7 +13115,6 @@
           <w:rFonts w:ascii="Tahoma" w:hAnsi="Tahoma" w:cs="Tahoma"/>
           <w:lang w:val="nl-BE"/>
         </w:rPr>
-        <w:lastRenderedPageBreak/>
         <w:t>Overige r</w:t>
       </w:r>
       <w:r>
@@ -13283,7 +13189,6 @@
           <w:rFonts w:ascii="Tahoma" w:hAnsi="Tahoma" w:cs="Tahoma"/>
           <w:lang w:val="nl-BE"/>
         </w:rPr>
-        <w:lastRenderedPageBreak/>
         <w:t>Bijlage</w:t>
       </w:r>
       <w:r>
@@ -13577,7 +13482,6 @@
           <w:rFonts w:ascii="Tahoma" w:hAnsi="Tahoma" w:cs="Tahoma"/>
           <w:lang w:val="nl-BE"/>
         </w:rPr>
-        <w:lastRenderedPageBreak/>
         <w:t xml:space="preserve">Bijlage: </w:t>
       </w:r>
       <w:r>
@@ -13603,23 +13507,7 @@
           <w:rFonts w:ascii="Tahoma" w:hAnsi="Tahoma" w:cs="Tahoma"/>
           <w:lang w:val="nl-BE"/>
         </w:rPr>
-        <w:t xml:space="preserve">&lt; Voeg de uitgedeelde en beantwoorde </w:t>
-      </w:r>
-      <w:proofErr w:type="spellStart"/>
-      <w:r>
-        <w:rPr>
-          <w:rFonts w:ascii="Tahoma" w:hAnsi="Tahoma" w:cs="Tahoma"/>
-          <w:lang w:val="nl-BE"/>
-        </w:rPr>
-        <w:t>surveys</w:t>
-      </w:r>
-      <w:proofErr w:type="spellEnd"/>
-      <w:r>
-        <w:rPr>
-          <w:rFonts w:ascii="Tahoma" w:hAnsi="Tahoma" w:cs="Tahoma"/>
-          <w:lang w:val="nl-BE"/>
-        </w:rPr>
-        <w:t xml:space="preserve"> toe. &gt;</w:t>
+        <w:t>&lt; Voeg de uitgedeelde en beantwoorde surveys toe. &gt;</w:t>
       </w:r>
     </w:p>
     <w:p>
@@ -13638,7 +13526,6 @@
           <w:rFonts w:ascii="Tahoma" w:hAnsi="Tahoma" w:cs="Tahoma"/>
           <w:lang w:val="nl-BE"/>
         </w:rPr>
-        <w:lastRenderedPageBreak/>
         <w:t>Bijlage</w:t>
       </w:r>
       <w:r>
@@ -13713,7 +13600,6 @@
           <w:rFonts w:ascii="Tahoma" w:hAnsi="Tahoma" w:cs="Tahoma"/>
           <w:lang w:val="nl-BE"/>
         </w:rPr>
-        <w:lastRenderedPageBreak/>
         <w:t>Bijlage</w:t>
       </w:r>
       <w:r>
@@ -13851,14 +13737,27 @@
     <w:r>
       <w:t xml:space="preserve"> van </w:t>
     </w:r>
-    <w:fldSimple w:instr=" NUMPAGES   \* MERGEFORMAT ">
-      <w:r>
-        <w:rPr>
-          <w:noProof/>
-        </w:rPr>
-        <w:t>22</w:t>
-      </w:r>
-    </w:fldSimple>
+    <w:r>
+      <w:fldChar w:fldCharType="begin"/>
+    </w:r>
+    <w:r>
+      <w:instrText xml:space="preserve"> NUMPAGES   \* MERGEFORMAT </w:instrText>
+    </w:r>
+    <w:r>
+      <w:fldChar w:fldCharType="separate"/>
+    </w:r>
+    <w:r>
+      <w:rPr>
+        <w:noProof/>
+      </w:rPr>
+      <w:t>22</w:t>
+    </w:r>
+    <w:r>
+      <w:rPr>
+        <w:noProof/>
+      </w:rPr>
+      <w:fldChar w:fldCharType="end"/>
+    </w:r>
   </w:p>
 </w:ftr>
 </file>
@@ -13896,7 +13795,7 @@
       <w:rPr>
         <w:noProof/>
       </w:rPr>
-      <w:t>9</w:t>
+      <w:t>11</w:t>
     </w:r>
     <w:r>
       <w:fldChar w:fldCharType="end"/>
@@ -13904,14 +13803,27 @@
     <w:r>
       <w:t xml:space="preserve"> van </w:t>
     </w:r>
-    <w:fldSimple w:instr=" NUMPAGES   \* MERGEFORMAT ">
-      <w:r>
-        <w:rPr>
-          <w:noProof/>
-        </w:rPr>
-        <w:t>22</w:t>
-      </w:r>
-    </w:fldSimple>
+    <w:r>
+      <w:fldChar w:fldCharType="begin"/>
+    </w:r>
+    <w:r>
+      <w:instrText xml:space="preserve"> NUMPAGES   \* MERGEFORMAT </w:instrText>
+    </w:r>
+    <w:r>
+      <w:fldChar w:fldCharType="separate"/>
+    </w:r>
+    <w:r>
+      <w:rPr>
+        <w:noProof/>
+      </w:rPr>
+      <w:t>22</w:t>
+    </w:r>
+    <w:r>
+      <w:rPr>
+        <w:noProof/>
+      </w:rPr>
+      <w:fldChar w:fldCharType="end"/>
+    </w:r>
   </w:p>
 </w:ftr>
 </file>
@@ -13954,14 +13866,27 @@
     <w:r>
       <w:t xml:space="preserve"> van </w:t>
     </w:r>
-    <w:fldSimple w:instr=" NUMPAGES   \* MERGEFORMAT ">
-      <w:r>
-        <w:rPr>
-          <w:noProof/>
-        </w:rPr>
-        <w:t>22</w:t>
-      </w:r>
-    </w:fldSimple>
+    <w:r>
+      <w:fldChar w:fldCharType="begin"/>
+    </w:r>
+    <w:r>
+      <w:instrText xml:space="preserve"> NUMPAGES   \* MERGEFORMAT </w:instrText>
+    </w:r>
+    <w:r>
+      <w:fldChar w:fldCharType="separate"/>
+    </w:r>
+    <w:r>
+      <w:rPr>
+        <w:noProof/>
+      </w:rPr>
+      <w:t>22</w:t>
+    </w:r>
+    <w:r>
+      <w:rPr>
+        <w:noProof/>
+      </w:rPr>
+      <w:fldChar w:fldCharType="end"/>
+    </w:r>
   </w:p>
 </w:ftr>
 </file>
@@ -14007,14 +13932,27 @@
     <w:r>
       <w:t xml:space="preserve"> van </w:t>
     </w:r>
-    <w:fldSimple w:instr=" NUMPAGES   \* MERGEFORMAT ">
-      <w:r>
-        <w:rPr>
-          <w:noProof/>
-        </w:rPr>
-        <w:t>22</w:t>
-      </w:r>
-    </w:fldSimple>
+    <w:r>
+      <w:fldChar w:fldCharType="begin"/>
+    </w:r>
+    <w:r>
+      <w:instrText xml:space="preserve"> NUMPAGES   \* MERGEFORMAT </w:instrText>
+    </w:r>
+    <w:r>
+      <w:fldChar w:fldCharType="separate"/>
+    </w:r>
+    <w:r>
+      <w:rPr>
+        <w:noProof/>
+      </w:rPr>
+      <w:t>22</w:t>
+    </w:r>
+    <w:r>
+      <w:rPr>
+        <w:noProof/>
+      </w:rPr>
+      <w:fldChar w:fldCharType="end"/>
+    </w:r>
   </w:p>
 </w:ftr>
 </file>
@@ -14152,15 +14090,7 @@
             <w:spacing w:line="288" w:lineRule="auto"/>
           </w:pPr>
           <w:r>
-            <w:t xml:space="preserve">Software Requirements Specification (SRS) </w:t>
-          </w:r>
-          <w:proofErr w:type="spellStart"/>
-          <w:r>
-            <w:t>voor</w:t>
-          </w:r>
-          <w:proofErr w:type="spellEnd"/>
-          <w:r>
-            <w:t xml:space="preserve"> het</w:t>
+            <w:t>Software Requirements Specification (SRS) voor het</w:t>
           </w:r>
         </w:p>
         <w:p>
@@ -14169,15 +14099,7 @@
             <w:spacing w:line="288" w:lineRule="auto"/>
           </w:pPr>
           <w:r>
-            <w:t xml:space="preserve">Enterprise Resource planning </w:t>
-          </w:r>
-          <w:proofErr w:type="spellStart"/>
-          <w:r>
-            <w:t>Systeem</w:t>
-          </w:r>
-          <w:proofErr w:type="spellEnd"/>
-          <w:r>
-            <w:t xml:space="preserve"> van</w:t>
+            <w:t>Enterprise Resource planning Systeem van</w:t>
           </w:r>
         </w:p>
         <w:p>
@@ -14207,7 +14129,7 @@
           <w:r>
             <w:rPr>
               <w:noProof/>
-              <w:lang w:val="nl-BE" w:eastAsia="nl-BE"/>
+              <w:lang w:val="nl-NL" w:eastAsia="nl-NL"/>
             </w:rPr>
             <w:drawing>
               <wp:inline distT="0" distB="0" distL="0" distR="0" wp14:anchorId="7B90877A">
@@ -14274,7 +14196,7 @@
           <w:r>
             <w:rPr>
               <w:noProof/>
-              <w:lang w:val="nl-BE" w:eastAsia="nl-BE"/>
+              <w:lang w:val="nl-NL" w:eastAsia="nl-NL"/>
             </w:rPr>
             <w:drawing>
               <wp:inline distT="0" distB="0" distL="0" distR="0" wp14:anchorId="2ABE3D6D" wp14:editId="5F473DD6">
@@ -14479,15 +14401,7 @@
             <w:spacing w:line="288" w:lineRule="auto"/>
           </w:pPr>
           <w:r>
-            <w:t xml:space="preserve">Software Requirements Specification (SRS) </w:t>
-          </w:r>
-          <w:proofErr w:type="spellStart"/>
-          <w:r>
-            <w:t>voor</w:t>
-          </w:r>
-          <w:proofErr w:type="spellEnd"/>
-          <w:r>
-            <w:t xml:space="preserve"> het</w:t>
+            <w:t>Software Requirements Specification (SRS) voor het</w:t>
           </w:r>
         </w:p>
         <w:p>
@@ -14496,15 +14410,7 @@
             <w:spacing w:line="288" w:lineRule="auto"/>
           </w:pPr>
           <w:r>
-            <w:t xml:space="preserve">Enterprise Resource planning </w:t>
-          </w:r>
-          <w:proofErr w:type="spellStart"/>
-          <w:r>
-            <w:t>Systeem</w:t>
-          </w:r>
-          <w:proofErr w:type="spellEnd"/>
-          <w:r>
-            <w:t xml:space="preserve"> van</w:t>
+            <w:t>Enterprise Resource planning Systeem van</w:t>
           </w:r>
         </w:p>
         <w:p>
@@ -14534,7 +14440,7 @@
           <w:r>
             <w:rPr>
               <w:noProof/>
-              <w:lang w:val="nl-BE" w:eastAsia="nl-BE"/>
+              <w:lang w:val="nl-NL" w:eastAsia="nl-NL"/>
             </w:rPr>
             <w:drawing>
               <wp:inline distT="0" distB="0" distL="0" distR="0" wp14:anchorId="0327347F">
@@ -14601,7 +14507,7 @@
           <w:r>
             <w:rPr>
               <w:noProof/>
-              <w:lang w:val="nl-BE" w:eastAsia="nl-BE"/>
+              <w:lang w:val="nl-NL" w:eastAsia="nl-NL"/>
             </w:rPr>
             <w:drawing>
               <wp:inline distT="0" distB="0" distL="0" distR="0" wp14:anchorId="2ABE3D6D" wp14:editId="5F473DD6">
@@ -14888,15 +14794,7 @@
             <w:spacing w:line="288" w:lineRule="auto"/>
           </w:pPr>
           <w:r>
-            <w:t xml:space="preserve">Software Requirements Specification (SRS) </w:t>
-          </w:r>
-          <w:proofErr w:type="spellStart"/>
-          <w:r>
-            <w:t>voor</w:t>
-          </w:r>
-          <w:proofErr w:type="spellEnd"/>
-          <w:r>
-            <w:t xml:space="preserve"> het</w:t>
+            <w:t>Software Requirements Specification (SRS) voor het</w:t>
           </w:r>
         </w:p>
         <w:p>
@@ -14905,15 +14803,7 @@
             <w:spacing w:line="288" w:lineRule="auto"/>
           </w:pPr>
           <w:r>
-            <w:t xml:space="preserve">Enterprise Resource planning </w:t>
-          </w:r>
-          <w:proofErr w:type="spellStart"/>
-          <w:r>
-            <w:t>Systeem</w:t>
-          </w:r>
-          <w:proofErr w:type="spellEnd"/>
-          <w:r>
-            <w:t xml:space="preserve"> van</w:t>
+            <w:t>Enterprise Resource planning Systeem van</w:t>
           </w:r>
         </w:p>
         <w:p>
@@ -14943,7 +14833,7 @@
           <w:r>
             <w:rPr>
               <w:noProof/>
-              <w:lang w:val="nl-BE" w:eastAsia="nl-BE"/>
+              <w:lang w:val="nl-NL" w:eastAsia="nl-NL"/>
             </w:rPr>
             <w:drawing>
               <wp:inline distT="0" distB="0" distL="0" distR="0" wp14:anchorId="48906EA6">
@@ -15010,7 +14900,7 @@
           <w:r>
             <w:rPr>
               <w:noProof/>
-              <w:lang w:val="nl-BE" w:eastAsia="nl-BE"/>
+              <w:lang w:val="nl-NL" w:eastAsia="nl-NL"/>
             </w:rPr>
             <w:drawing>
               <wp:inline distT="0" distB="0" distL="0" distR="0" wp14:anchorId="04BF76B1" wp14:editId="40392351">
@@ -15218,15 +15108,7 @@
             <w:spacing w:line="288" w:lineRule="auto"/>
           </w:pPr>
           <w:r>
-            <w:t xml:space="preserve">Software Requirements Specification (SRS) </w:t>
-          </w:r>
-          <w:proofErr w:type="spellStart"/>
-          <w:r>
-            <w:t>voor</w:t>
-          </w:r>
-          <w:proofErr w:type="spellEnd"/>
-          <w:r>
-            <w:t xml:space="preserve"> het</w:t>
+            <w:t>Software Requirements Specification (SRS) voor het</w:t>
           </w:r>
         </w:p>
         <w:p>
@@ -15235,15 +15117,7 @@
             <w:spacing w:line="288" w:lineRule="auto"/>
           </w:pPr>
           <w:r>
-            <w:t xml:space="preserve">Enterprise Resource planning </w:t>
-          </w:r>
-          <w:proofErr w:type="spellStart"/>
-          <w:r>
-            <w:t>Systeem</w:t>
-          </w:r>
-          <w:proofErr w:type="spellEnd"/>
-          <w:r>
-            <w:t xml:space="preserve"> van</w:t>
+            <w:t>Enterprise Resource planning Systeem van</w:t>
           </w:r>
         </w:p>
         <w:p>
@@ -15273,7 +15147,7 @@
           <w:r>
             <w:rPr>
               <w:noProof/>
-              <w:lang w:val="nl-BE" w:eastAsia="nl-BE"/>
+              <w:lang w:val="nl-NL" w:eastAsia="nl-NL"/>
             </w:rPr>
             <w:drawing>
               <wp:inline distT="0" distB="0" distL="0" distR="0" wp14:anchorId="463CB149" wp14:editId="64417EB2">
@@ -15337,7 +15211,7 @@
           <w:r>
             <w:rPr>
               <w:noProof/>
-              <w:lang w:val="nl-BE" w:eastAsia="nl-BE"/>
+              <w:lang w:val="nl-NL" w:eastAsia="nl-NL"/>
             </w:rPr>
             <w:drawing>
               <wp:inline distT="0" distB="0" distL="0" distR="0" wp14:anchorId="2ABE3D6D" wp14:editId="5F473DD6">
@@ -17060,7 +16934,7 @@
 </file>
 
 <file path=customXml/itemProps2.xml><?xml version="1.0" encoding="utf-8"?>
-<ds:datastoreItem xmlns:ds="http://schemas.openxmlformats.org/officeDocument/2006/customXml" ds:itemID="{97CDC77C-1AEE-4D1F-B30D-7512258BB3C6}">
+<ds:datastoreItem xmlns:ds="http://schemas.openxmlformats.org/officeDocument/2006/customXml" ds:itemID="{D2604C5D-08AB-4BD2-A196-50BCABE0A4A2}">
   <ds:schemaRefs>
     <ds:schemaRef ds:uri="http://schemas.openxmlformats.org/officeDocument/2006/bibliography"/>
   </ds:schemaRefs>

</xml_diff>